<commit_message>
modified Docker and Security
</commit_message>
<xml_diff>
--- a/graduation/Docker.docx
+++ b/graduation/Docker.docx
@@ -1,6 +1,6 @@
 
 <file path=word/document.xml><?xml version="1.0" encoding="utf-8"?>
-<w:document xmlns:wpc="http://schemas.microsoft.com/office/word/2010/wordprocessingCanvas" xmlns:cx="http://schemas.microsoft.com/office/drawing/2014/chartex" xmlns:cx1="http://schemas.microsoft.com/office/drawing/2015/9/8/chartex" xmlns:cx2="http://schemas.microsoft.com/office/drawing/2015/10/21/chartex" xmlns:cx3="http://schemas.microsoft.com/office/drawing/2016/5/9/chartex" xmlns:cx4="http://schemas.microsoft.com/office/drawing/2016/5/10/chartex" xmlns:cx5="http://schemas.microsoft.com/office/drawing/2016/5/11/chartex" xmlns:cx6="http://schemas.microsoft.com/office/drawing/2016/5/12/chartex" xmlns:cx7="http://schemas.microsoft.com/office/drawing/2016/5/13/chartex" xmlns:cx8="http://schemas.microsoft.com/office/drawing/2016/5/14/chartex" xmlns:mc="http://schemas.openxmlformats.org/markup-compatibility/2006" xmlns:aink="http://schemas.microsoft.com/office/drawing/2016/ink" xmlns:am3d="http://schemas.microsoft.com/office/drawing/2017/model3d" xmlns:o="urn:schemas-microsoft-com:office:office" xmlns:oel="http://schemas.microsoft.com/office/2019/extlst" xmlns:r="http://schemas.openxmlformats.org/officeDocument/2006/relationships" xmlns:m="http://schemas.openxmlformats.org/officeDocument/2006/math" xmlns:v="urn:schemas-microsoft-com:vml" xmlns:wp14="http://schemas.microsoft.com/office/word/2010/wordprocessingDrawing" xmlns:wp="http://schemas.openxmlformats.org/drawingml/2006/wordprocessingDrawing" xmlns:w10="urn:schemas-microsoft-com:office:word" xmlns:w="http://schemas.openxmlformats.org/wordprocessingml/2006/main" xmlns:w14="http://schemas.microsoft.com/office/word/2010/wordml" xmlns:w15="http://schemas.microsoft.com/office/word/2012/wordml" xmlns:w16cex="http://schemas.microsoft.com/office/word/2018/wordml/cex" xmlns:w16cid="http://schemas.microsoft.com/office/word/2016/wordml/cid" xmlns:w16="http://schemas.microsoft.com/office/word/2018/wordml" xmlns:w16sdtdh="http://schemas.microsoft.com/office/word/2020/wordml/sdtdatahash" xmlns:w16se="http://schemas.microsoft.com/office/word/2015/wordml/symex" xmlns:wpg="http://schemas.microsoft.com/office/word/2010/wordprocessingGroup" xmlns:wpi="http://schemas.microsoft.com/office/word/2010/wordprocessingInk" xmlns:wne="http://schemas.microsoft.com/office/word/2006/wordml" xmlns:wps="http://schemas.microsoft.com/office/word/2010/wordprocessingShape" mc:Ignorable="w14 w15 w16se w16cid w16 w16cex w16sdtdh wp14">
+<w:document xmlns:wpc="http://schemas.microsoft.com/office/word/2010/wordprocessingCanvas" xmlns:cx="http://schemas.microsoft.com/office/drawing/2014/chartex" xmlns:cx1="http://schemas.microsoft.com/office/drawing/2015/9/8/chartex" xmlns:cx2="http://schemas.microsoft.com/office/drawing/2015/10/21/chartex" xmlns:cx3="http://schemas.microsoft.com/office/drawing/2016/5/9/chartex" xmlns:cx4="http://schemas.microsoft.com/office/drawing/2016/5/10/chartex" xmlns:cx5="http://schemas.microsoft.com/office/drawing/2016/5/11/chartex" xmlns:cx6="http://schemas.microsoft.com/office/drawing/2016/5/12/chartex" xmlns:cx7="http://schemas.microsoft.com/office/drawing/2016/5/13/chartex" xmlns:cx8="http://schemas.microsoft.com/office/drawing/2016/5/14/chartex" xmlns:mc="http://schemas.openxmlformats.org/markup-compatibility/2006" xmlns:aink="http://schemas.microsoft.com/office/drawing/2016/ink" xmlns:am3d="http://schemas.microsoft.com/office/drawing/2017/model3d" xmlns:o="urn:schemas-microsoft-com:office:office" xmlns:r="http://schemas.openxmlformats.org/officeDocument/2006/relationships" xmlns:m="http://schemas.openxmlformats.org/officeDocument/2006/math" xmlns:v="urn:schemas-microsoft-com:vml" xmlns:wp14="http://schemas.microsoft.com/office/word/2010/wordprocessingDrawing" xmlns:wp="http://schemas.openxmlformats.org/drawingml/2006/wordprocessingDrawing" xmlns:w10="urn:schemas-microsoft-com:office:word" xmlns:w="http://schemas.openxmlformats.org/wordprocessingml/2006/main" xmlns:w14="http://schemas.microsoft.com/office/word/2010/wordml" xmlns:w15="http://schemas.microsoft.com/office/word/2012/wordml" xmlns:w16cid="http://schemas.microsoft.com/office/word/2016/wordml/cid" xmlns:w16se="http://schemas.microsoft.com/office/word/2015/wordml/symex" xmlns:wpg="http://schemas.microsoft.com/office/word/2010/wordprocessingGroup" xmlns:wpi="http://schemas.microsoft.com/office/word/2010/wordprocessingInk" xmlns:wne="http://schemas.microsoft.com/office/word/2006/wordml" xmlns:wps="http://schemas.microsoft.com/office/word/2010/wordprocessingShape" mc:Ignorable="w14 w15 w16se w16cid wp14">
   <w:body>
     <w:p>
       <w:pPr>
@@ -3552,15 +3552,13 @@
           <w:rFonts w:ascii="Times New Roman" w:hAnsi="Times New Roman" w:cs="Times New Roman"/>
           <w:sz w:val="28"/>
           <w:szCs w:val="28"/>
-          <w:lang w:val="en-US"/>
-        </w:rPr>
-      </w:pPr>
-      <w:r>
-        <w:rPr>
-          <w:rFonts w:ascii="Times New Roman" w:hAnsi="Times New Roman" w:cs="Times New Roman"/>
-          <w:sz w:val="28"/>
-          <w:szCs w:val="28"/>
-          <w:lang w:val="en-US"/>
+        </w:rPr>
+      </w:pPr>
+      <w:r>
+        <w:rPr>
+          <w:rFonts w:ascii="Times New Roman" w:hAnsi="Times New Roman" w:cs="Times New Roman"/>
+          <w:sz w:val="28"/>
+          <w:szCs w:val="28"/>
         </w:rPr>
         <w:t>-</w:t>
       </w:r>
@@ -3580,17 +3578,25 @@
           <w:b/>
           <w:sz w:val="28"/>
           <w:szCs w:val="28"/>
-          <w:lang w:val="en-US"/>
-        </w:rPr>
-        <w:t>, --timestamps</w:t>
-      </w:r>
-      <w:r>
-        <w:rPr>
-          <w:rFonts w:ascii="Times New Roman" w:hAnsi="Times New Roman" w:cs="Times New Roman"/>
-          <w:b/>
-          <w:sz w:val="28"/>
-          <w:szCs w:val="28"/>
-          <w:lang w:val="en-US"/>
+        </w:rPr>
+        <w:t>, --</w:t>
+      </w:r>
+      <w:r>
+        <w:rPr>
+          <w:rFonts w:ascii="Times New Roman" w:hAnsi="Times New Roman" w:cs="Times New Roman"/>
+          <w:b/>
+          <w:sz w:val="28"/>
+          <w:szCs w:val="28"/>
+          <w:lang w:val="en-US"/>
+        </w:rPr>
+        <w:t>timestamps</w:t>
+      </w:r>
+      <w:r>
+        <w:rPr>
+          <w:rFonts w:ascii="Times New Roman" w:hAnsi="Times New Roman" w:cs="Times New Roman"/>
+          <w:b/>
+          <w:sz w:val="28"/>
+          <w:szCs w:val="28"/>
         </w:rPr>
         <w:t xml:space="preserve"> – </w:t>
       </w:r>
@@ -3607,7 +3613,6 @@
           <w:rFonts w:ascii="Times New Roman" w:hAnsi="Times New Roman" w:cs="Times New Roman"/>
           <w:sz w:val="28"/>
           <w:szCs w:val="28"/>
-          <w:lang w:val="en-US"/>
         </w:rPr>
         <w:t xml:space="preserve"> </w:t>
       </w:r>
@@ -3664,7 +3669,25 @@
           <w:sz w:val="28"/>
           <w:szCs w:val="28"/>
         </w:rPr>
-        <w:t>выводить логи начиная с указанной даты и времени. Можно указывать абсолютно (</w:t>
+        <w:t xml:space="preserve">выводить </w:t>
+      </w:r>
+      <w:proofErr w:type="spellStart"/>
+      <w:r>
+        <w:rPr>
+          <w:rFonts w:ascii="Times New Roman" w:hAnsi="Times New Roman" w:cs="Times New Roman"/>
+          <w:sz w:val="28"/>
+          <w:szCs w:val="28"/>
+        </w:rPr>
+        <w:t>логи</w:t>
+      </w:r>
+      <w:proofErr w:type="spellEnd"/>
+      <w:r>
+        <w:rPr>
+          <w:rFonts w:ascii="Times New Roman" w:hAnsi="Times New Roman" w:cs="Times New Roman"/>
+          <w:sz w:val="28"/>
+          <w:szCs w:val="28"/>
+        </w:rPr>
+        <w:t xml:space="preserve"> начиная с указанной даты и времени. Можно указывать абсолютно (</w:t>
       </w:r>
       <w:r>
         <w:rPr>
@@ -3882,6 +3905,187 @@
           <w:szCs w:val="28"/>
         </w:rPr>
       </w:pPr>
+      <w:r>
+        <w:rPr>
+          <w:rFonts w:ascii="Times New Roman" w:hAnsi="Times New Roman" w:cs="Times New Roman"/>
+          <w:sz w:val="28"/>
+          <w:szCs w:val="28"/>
+        </w:rPr>
+        <w:t>--</w:t>
+      </w:r>
+      <w:r>
+        <w:rPr>
+          <w:rFonts w:ascii="Times New Roman" w:hAnsi="Times New Roman" w:cs="Times New Roman"/>
+          <w:b/>
+          <w:bCs/>
+          <w:sz w:val="28"/>
+          <w:szCs w:val="28"/>
+          <w:lang w:val="en-US"/>
+        </w:rPr>
+        <w:t>tail</w:t>
+      </w:r>
+      <w:r>
+        <w:rPr>
+          <w:rFonts w:ascii="Times New Roman" w:hAnsi="Times New Roman" w:cs="Times New Roman"/>
+          <w:b/>
+          <w:bCs/>
+          <w:sz w:val="28"/>
+          <w:szCs w:val="28"/>
+        </w:rPr>
+        <w:t xml:space="preserve"> – </w:t>
+      </w:r>
+      <w:r>
+        <w:rPr>
+          <w:rFonts w:ascii="Times New Roman" w:hAnsi="Times New Roman" w:cs="Times New Roman"/>
+          <w:sz w:val="28"/>
+          <w:szCs w:val="28"/>
+        </w:rPr>
+        <w:t xml:space="preserve">показывать последние </w:t>
+      </w:r>
+      <w:r>
+        <w:rPr>
+          <w:rFonts w:ascii="Times New Roman" w:hAnsi="Times New Roman" w:cs="Times New Roman"/>
+          <w:sz w:val="28"/>
+          <w:szCs w:val="28"/>
+          <w:lang w:val="en-US"/>
+        </w:rPr>
+        <w:t>N</w:t>
+      </w:r>
+      <w:r>
+        <w:rPr>
+          <w:rFonts w:ascii="Times New Roman" w:hAnsi="Times New Roman" w:cs="Times New Roman"/>
+          <w:sz w:val="28"/>
+          <w:szCs w:val="28"/>
+        </w:rPr>
+        <w:t xml:space="preserve"> </w:t>
+      </w:r>
+      <w:r>
+        <w:rPr>
+          <w:rFonts w:ascii="Times New Roman" w:hAnsi="Times New Roman" w:cs="Times New Roman"/>
+          <w:sz w:val="28"/>
+          <w:szCs w:val="28"/>
+        </w:rPr>
+        <w:t>строк логов.</w:t>
+      </w:r>
+    </w:p>
+    <w:p>
+      <w:pPr>
+        <w:rPr>
+          <w:rFonts w:ascii="Times New Roman" w:hAnsi="Times New Roman" w:cs="Times New Roman"/>
+          <w:sz w:val="28"/>
+          <w:szCs w:val="28"/>
+        </w:rPr>
+      </w:pPr>
+      <w:r>
+        <w:rPr>
+          <w:rFonts w:ascii="Times New Roman" w:hAnsi="Times New Roman" w:cs="Times New Roman"/>
+          <w:sz w:val="28"/>
+          <w:szCs w:val="28"/>
+        </w:rPr>
+        <w:t>--</w:t>
+      </w:r>
+      <w:r>
+        <w:rPr>
+          <w:rFonts w:ascii="Times New Roman" w:hAnsi="Times New Roman" w:cs="Times New Roman"/>
+          <w:b/>
+          <w:bCs/>
+          <w:sz w:val="28"/>
+          <w:szCs w:val="28"/>
+          <w:lang w:val="en-US"/>
+        </w:rPr>
+        <w:t>timestamps</w:t>
+      </w:r>
+      <w:r>
+        <w:rPr>
+          <w:rFonts w:ascii="Times New Roman" w:hAnsi="Times New Roman" w:cs="Times New Roman"/>
+          <w:b/>
+          <w:bCs/>
+          <w:sz w:val="28"/>
+          <w:szCs w:val="28"/>
+        </w:rPr>
+        <w:t xml:space="preserve"> – </w:t>
+      </w:r>
+      <w:r>
+        <w:rPr>
+          <w:rFonts w:ascii="Times New Roman" w:hAnsi="Times New Roman" w:cs="Times New Roman"/>
+          <w:sz w:val="28"/>
+          <w:szCs w:val="28"/>
+        </w:rPr>
+        <w:t>показывать временные сетки в логах.</w:t>
+      </w:r>
+    </w:p>
+    <w:p>
+      <w:pPr>
+        <w:rPr>
+          <w:rFonts w:ascii="Times New Roman" w:hAnsi="Times New Roman" w:cs="Times New Roman"/>
+          <w:sz w:val="28"/>
+          <w:szCs w:val="28"/>
+        </w:rPr>
+      </w:pPr>
+      <w:r>
+        <w:rPr>
+          <w:rFonts w:ascii="Times New Roman" w:hAnsi="Times New Roman" w:cs="Times New Roman"/>
+          <w:sz w:val="28"/>
+          <w:szCs w:val="28"/>
+        </w:rPr>
+        <w:t>--</w:t>
+      </w:r>
+      <w:r>
+        <w:rPr>
+          <w:rFonts w:ascii="Times New Roman" w:hAnsi="Times New Roman" w:cs="Times New Roman"/>
+          <w:b/>
+          <w:bCs/>
+          <w:sz w:val="28"/>
+          <w:szCs w:val="28"/>
+          <w:lang w:val="en-US"/>
+        </w:rPr>
+        <w:t>since</w:t>
+      </w:r>
+      <w:r>
+        <w:rPr>
+          <w:rFonts w:ascii="Times New Roman" w:hAnsi="Times New Roman" w:cs="Times New Roman"/>
+          <w:b/>
+          <w:bCs/>
+          <w:sz w:val="28"/>
+          <w:szCs w:val="28"/>
+        </w:rPr>
+        <w:t xml:space="preserve"> – </w:t>
+      </w:r>
+      <w:r>
+        <w:rPr>
+          <w:rFonts w:ascii="Times New Roman" w:hAnsi="Times New Roman" w:cs="Times New Roman"/>
+          <w:sz w:val="28"/>
+          <w:szCs w:val="28"/>
+        </w:rPr>
+        <w:t xml:space="preserve">показывать </w:t>
+      </w:r>
+      <w:proofErr w:type="spellStart"/>
+      <w:r>
+        <w:rPr>
+          <w:rFonts w:ascii="Times New Roman" w:hAnsi="Times New Roman" w:cs="Times New Roman"/>
+          <w:sz w:val="28"/>
+          <w:szCs w:val="28"/>
+        </w:rPr>
+        <w:t>логи</w:t>
+      </w:r>
+      <w:proofErr w:type="spellEnd"/>
+      <w:r>
+        <w:rPr>
+          <w:rFonts w:ascii="Times New Roman" w:hAnsi="Times New Roman" w:cs="Times New Roman"/>
+          <w:sz w:val="28"/>
+          <w:szCs w:val="28"/>
+        </w:rPr>
+        <w:t>, начиная с указанного времени.</w:t>
+      </w:r>
+    </w:p>
+    <w:p>
+      <w:pPr>
+        <w:rPr>
+          <w:rFonts w:ascii="Times New Roman" w:hAnsi="Times New Roman" w:cs="Times New Roman"/>
+          <w:sz w:val="28"/>
+          <w:szCs w:val="28"/>
+        </w:rPr>
+      </w:pPr>
     </w:p>
     <w:p>
       <w:pPr>
@@ -4244,169 +4448,6 @@
           <w:szCs w:val="28"/>
         </w:rPr>
         <w:t>позволяет удалить работающие контейнеры.</w:t>
-      </w:r>
-    </w:p>
-    <w:p>
-      <w:pPr>
-        <w:rPr>
-          <w:rFonts w:ascii="Times New Roman" w:hAnsi="Times New Roman" w:cs="Times New Roman"/>
-          <w:sz w:val="28"/>
-          <w:szCs w:val="28"/>
-        </w:rPr>
-      </w:pPr>
-      <w:r>
-        <w:rPr>
-          <w:rFonts w:ascii="Times New Roman" w:hAnsi="Times New Roman" w:cs="Times New Roman"/>
-          <w:sz w:val="28"/>
-          <w:szCs w:val="28"/>
-        </w:rPr>
-        <w:t>--</w:t>
-      </w:r>
-      <w:r>
-        <w:rPr>
-          <w:rFonts w:ascii="Times New Roman" w:hAnsi="Times New Roman" w:cs="Times New Roman"/>
-          <w:b/>
-          <w:bCs/>
-          <w:sz w:val="28"/>
-          <w:szCs w:val="28"/>
-          <w:lang w:val="en-US"/>
-        </w:rPr>
-        <w:t>tail</w:t>
-      </w:r>
-      <w:r>
-        <w:rPr>
-          <w:rFonts w:ascii="Times New Roman" w:hAnsi="Times New Roman" w:cs="Times New Roman"/>
-          <w:b/>
-          <w:bCs/>
-          <w:sz w:val="28"/>
-          <w:szCs w:val="28"/>
-        </w:rPr>
-        <w:t xml:space="preserve"> – </w:t>
-      </w:r>
-      <w:r>
-        <w:rPr>
-          <w:rFonts w:ascii="Times New Roman" w:hAnsi="Times New Roman" w:cs="Times New Roman"/>
-          <w:sz w:val="28"/>
-          <w:szCs w:val="28"/>
-        </w:rPr>
-        <w:t xml:space="preserve">показывать последние </w:t>
-      </w:r>
-      <w:r>
-        <w:rPr>
-          <w:rFonts w:ascii="Times New Roman" w:hAnsi="Times New Roman" w:cs="Times New Roman"/>
-          <w:sz w:val="28"/>
-          <w:szCs w:val="28"/>
-          <w:lang w:val="en-US"/>
-        </w:rPr>
-        <w:t>N</w:t>
-      </w:r>
-      <w:r>
-        <w:rPr>
-          <w:rFonts w:ascii="Times New Roman" w:hAnsi="Times New Roman" w:cs="Times New Roman"/>
-          <w:sz w:val="28"/>
-          <w:szCs w:val="28"/>
-        </w:rPr>
-        <w:t xml:space="preserve"> </w:t>
-      </w:r>
-      <w:r>
-        <w:rPr>
-          <w:rFonts w:ascii="Times New Roman" w:hAnsi="Times New Roman" w:cs="Times New Roman"/>
-          <w:sz w:val="28"/>
-          <w:szCs w:val="28"/>
-        </w:rPr>
-        <w:t>строк логов.</w:t>
-      </w:r>
-    </w:p>
-    <w:p>
-      <w:pPr>
-        <w:rPr>
-          <w:rFonts w:ascii="Times New Roman" w:hAnsi="Times New Roman" w:cs="Times New Roman"/>
-          <w:sz w:val="28"/>
-          <w:szCs w:val="28"/>
-        </w:rPr>
-      </w:pPr>
-      <w:r>
-        <w:rPr>
-          <w:rFonts w:ascii="Times New Roman" w:hAnsi="Times New Roman" w:cs="Times New Roman"/>
-          <w:sz w:val="28"/>
-          <w:szCs w:val="28"/>
-        </w:rPr>
-        <w:t>--</w:t>
-      </w:r>
-      <w:r>
-        <w:rPr>
-          <w:rFonts w:ascii="Times New Roman" w:hAnsi="Times New Roman" w:cs="Times New Roman"/>
-          <w:b/>
-          <w:bCs/>
-          <w:sz w:val="28"/>
-          <w:szCs w:val="28"/>
-          <w:lang w:val="en-US"/>
-        </w:rPr>
-        <w:t>timestamps</w:t>
-      </w:r>
-      <w:r>
-        <w:rPr>
-          <w:rFonts w:ascii="Times New Roman" w:hAnsi="Times New Roman" w:cs="Times New Roman"/>
-          <w:b/>
-          <w:bCs/>
-          <w:sz w:val="28"/>
-          <w:szCs w:val="28"/>
-        </w:rPr>
-        <w:t xml:space="preserve"> – </w:t>
-      </w:r>
-      <w:r>
-        <w:rPr>
-          <w:rFonts w:ascii="Times New Roman" w:hAnsi="Times New Roman" w:cs="Times New Roman"/>
-          <w:sz w:val="28"/>
-          <w:szCs w:val="28"/>
-        </w:rPr>
-        <w:t>показывать временные сетки в логах.</w:t>
-      </w:r>
-    </w:p>
-    <w:p>
-      <w:pPr>
-        <w:rPr>
-          <w:rFonts w:ascii="Times New Roman" w:hAnsi="Times New Roman" w:cs="Times New Roman"/>
-          <w:sz w:val="28"/>
-          <w:szCs w:val="28"/>
-        </w:rPr>
-      </w:pPr>
-      <w:r>
-        <w:rPr>
-          <w:rFonts w:ascii="Times New Roman" w:hAnsi="Times New Roman" w:cs="Times New Roman"/>
-          <w:sz w:val="28"/>
-          <w:szCs w:val="28"/>
-        </w:rPr>
-        <w:t>--</w:t>
-      </w:r>
-      <w:r>
-        <w:rPr>
-          <w:rFonts w:ascii="Times New Roman" w:hAnsi="Times New Roman" w:cs="Times New Roman"/>
-          <w:b/>
-          <w:bCs/>
-          <w:sz w:val="28"/>
-          <w:szCs w:val="28"/>
-          <w:lang w:val="en-US"/>
-        </w:rPr>
-        <w:t>since</w:t>
-      </w:r>
-      <w:r>
-        <w:rPr>
-          <w:rFonts w:ascii="Times New Roman" w:hAnsi="Times New Roman" w:cs="Times New Roman"/>
-          <w:b/>
-          <w:bCs/>
-          <w:sz w:val="28"/>
-          <w:szCs w:val="28"/>
-        </w:rPr>
-        <w:t xml:space="preserve"> – </w:t>
-      </w:r>
-      <w:r>
-        <w:rPr>
-          <w:rFonts w:ascii="Times New Roman" w:hAnsi="Times New Roman" w:cs="Times New Roman"/>
-          <w:sz w:val="28"/>
-          <w:szCs w:val="28"/>
-        </w:rPr>
-        <w:t>показывать логи, начиная с указанного времени.</w:t>
       </w:r>
     </w:p>
     <w:p>
@@ -10815,7 +10856,33 @@
           <w:sz w:val="28"/>
           <w:szCs w:val="28"/>
         </w:rPr>
-        <w:t>Если такой файл или каталог уже существует в образе, то он копируется в том при запуске контейнера.</w:t>
+        <w:t>Если такой файл или каталог уже существует</w:t>
+      </w:r>
+      <w:r>
+        <w:rPr>
+          <w:rFonts w:ascii="Times New Roman" w:hAnsi="Times New Roman" w:cs="Times New Roman"/>
+          <w:sz w:val="28"/>
+          <w:szCs w:val="28"/>
+        </w:rPr>
+        <w:t xml:space="preserve"> </w:t>
+      </w:r>
+      <w:r>
+        <w:rPr>
+          <w:rFonts w:ascii="Times New Roman" w:hAnsi="Times New Roman" w:cs="Times New Roman"/>
+          <w:sz w:val="28"/>
+          <w:szCs w:val="28"/>
+        </w:rPr>
+        <w:t>на хосте</w:t>
+      </w:r>
+      <w:bookmarkStart w:id="0" w:name="_GoBack"/>
+      <w:bookmarkEnd w:id="0"/>
+      <w:r>
+        <w:rPr>
+          <w:rFonts w:ascii="Times New Roman" w:hAnsi="Times New Roman" w:cs="Times New Roman"/>
+          <w:sz w:val="28"/>
+          <w:szCs w:val="28"/>
+        </w:rPr>
+        <w:t>, то он копируется в том при запуске контейнера.</w:t>
       </w:r>
     </w:p>
     <w:p>
@@ -17846,7 +17913,7 @@
         <w:br/>
         <w:t xml:space="preserve">  </w:t>
       </w:r>
-      <w:bookmarkStart w:id="0" w:name="_Hlk140069722"/>
+      <w:bookmarkStart w:id="1" w:name="_Hlk140069722"/>
       <w:proofErr w:type="spellStart"/>
       <w:r>
         <w:rPr>
@@ -17869,7 +17936,7 @@
         </w:rPr>
         <w:t>-app</w:t>
       </w:r>
-      <w:bookmarkEnd w:id="0"/>
+      <w:bookmarkEnd w:id="1"/>
       <w:r>
         <w:rPr>
           <w:rFonts w:ascii="Courier New" w:eastAsia="Times New Roman" w:hAnsi="Courier New" w:cs="Courier New"/>
@@ -17934,7 +18001,7 @@
         <w:br/>
         <w:t xml:space="preserve">    </w:t>
       </w:r>
-      <w:bookmarkStart w:id="1" w:name="_Hlk140069968"/>
+      <w:bookmarkStart w:id="2" w:name="_Hlk140069968"/>
       <w:proofErr w:type="spellStart"/>
       <w:r>
         <w:rPr>
@@ -17946,7 +18013,7 @@
         </w:rPr>
         <w:t>container_name</w:t>
       </w:r>
-      <w:bookmarkEnd w:id="1"/>
+      <w:bookmarkEnd w:id="2"/>
       <w:proofErr w:type="spellEnd"/>
       <w:r>
         <w:rPr>
@@ -18368,7 +18435,7 @@
         </w:rPr>
         <w:t xml:space="preserve">: </w:t>
       </w:r>
-      <w:bookmarkStart w:id="2" w:name="_Hlk140070972"/>
+      <w:bookmarkStart w:id="3" w:name="_Hlk140070972"/>
       <w:proofErr w:type="spellStart"/>
       <w:r>
         <w:rPr>
@@ -18380,7 +18447,7 @@
         </w:rPr>
         <w:t>artassessment-postgresql</w:t>
       </w:r>
-      <w:bookmarkEnd w:id="2"/>
+      <w:bookmarkEnd w:id="3"/>
       <w:proofErr w:type="spellEnd"/>
       <w:r>
         <w:rPr>
@@ -21903,7 +21970,7 @@
 </file>
 
 <file path=word/numbering.xml><?xml version="1.0" encoding="utf-8"?>
-<w:numbering xmlns:wpc="http://schemas.microsoft.com/office/word/2010/wordprocessingCanvas" xmlns:cx="http://schemas.microsoft.com/office/drawing/2014/chartex" xmlns:cx1="http://schemas.microsoft.com/office/drawing/2015/9/8/chartex" xmlns:cx2="http://schemas.microsoft.com/office/drawing/2015/10/21/chartex" xmlns:cx3="http://schemas.microsoft.com/office/drawing/2016/5/9/chartex" xmlns:cx4="http://schemas.microsoft.com/office/drawing/2016/5/10/chartex" xmlns:cx5="http://schemas.microsoft.com/office/drawing/2016/5/11/chartex" xmlns:cx6="http://schemas.microsoft.com/office/drawing/2016/5/12/chartex" xmlns:cx7="http://schemas.microsoft.com/office/drawing/2016/5/13/chartex" xmlns:cx8="http://schemas.microsoft.com/office/drawing/2016/5/14/chartex" xmlns:mc="http://schemas.openxmlformats.org/markup-compatibility/2006" xmlns:aink="http://schemas.microsoft.com/office/drawing/2016/ink" xmlns:am3d="http://schemas.microsoft.com/office/drawing/2017/model3d" xmlns:o="urn:schemas-microsoft-com:office:office" xmlns:oel="http://schemas.microsoft.com/office/2019/extlst" xmlns:r="http://schemas.openxmlformats.org/officeDocument/2006/relationships" xmlns:m="http://schemas.openxmlformats.org/officeDocument/2006/math" xmlns:v="urn:schemas-microsoft-com:vml" xmlns:wp14="http://schemas.microsoft.com/office/word/2010/wordprocessingDrawing" xmlns:wp="http://schemas.openxmlformats.org/drawingml/2006/wordprocessingDrawing" xmlns:w10="urn:schemas-microsoft-com:office:word" xmlns:w="http://schemas.openxmlformats.org/wordprocessingml/2006/main" xmlns:w14="http://schemas.microsoft.com/office/word/2010/wordml" xmlns:w15="http://schemas.microsoft.com/office/word/2012/wordml" xmlns:w16cex="http://schemas.microsoft.com/office/word/2018/wordml/cex" xmlns:w16cid="http://schemas.microsoft.com/office/word/2016/wordml/cid" xmlns:w16="http://schemas.microsoft.com/office/word/2018/wordml" xmlns:w16sdtdh="http://schemas.microsoft.com/office/word/2020/wordml/sdtdatahash" xmlns:w16se="http://schemas.microsoft.com/office/word/2015/wordml/symex" xmlns:wpg="http://schemas.microsoft.com/office/word/2010/wordprocessingGroup" xmlns:wpi="http://schemas.microsoft.com/office/word/2010/wordprocessingInk" xmlns:wne="http://schemas.microsoft.com/office/word/2006/wordml" xmlns:wps="http://schemas.microsoft.com/office/word/2010/wordprocessingShape" mc:Ignorable="w14 w15 w16se w16cid w16 w16cex w16sdtdh wp14">
+<w:numbering xmlns:wpc="http://schemas.microsoft.com/office/word/2010/wordprocessingCanvas" xmlns:cx="http://schemas.microsoft.com/office/drawing/2014/chartex" xmlns:cx1="http://schemas.microsoft.com/office/drawing/2015/9/8/chartex" xmlns:cx2="http://schemas.microsoft.com/office/drawing/2015/10/21/chartex" xmlns:cx3="http://schemas.microsoft.com/office/drawing/2016/5/9/chartex" xmlns:cx4="http://schemas.microsoft.com/office/drawing/2016/5/10/chartex" xmlns:cx5="http://schemas.microsoft.com/office/drawing/2016/5/11/chartex" xmlns:cx6="http://schemas.microsoft.com/office/drawing/2016/5/12/chartex" xmlns:cx7="http://schemas.microsoft.com/office/drawing/2016/5/13/chartex" xmlns:cx8="http://schemas.microsoft.com/office/drawing/2016/5/14/chartex" xmlns:mc="http://schemas.openxmlformats.org/markup-compatibility/2006" xmlns:aink="http://schemas.microsoft.com/office/drawing/2016/ink" xmlns:am3d="http://schemas.microsoft.com/office/drawing/2017/model3d" xmlns:o="urn:schemas-microsoft-com:office:office" xmlns:r="http://schemas.openxmlformats.org/officeDocument/2006/relationships" xmlns:m="http://schemas.openxmlformats.org/officeDocument/2006/math" xmlns:v="urn:schemas-microsoft-com:vml" xmlns:wp14="http://schemas.microsoft.com/office/word/2010/wordprocessingDrawing" xmlns:wp="http://schemas.openxmlformats.org/drawingml/2006/wordprocessingDrawing" xmlns:w10="urn:schemas-microsoft-com:office:word" xmlns:w="http://schemas.openxmlformats.org/wordprocessingml/2006/main" xmlns:w14="http://schemas.microsoft.com/office/word/2010/wordml" xmlns:w15="http://schemas.microsoft.com/office/word/2012/wordml" xmlns:w16cid="http://schemas.microsoft.com/office/word/2016/wordml/cid" xmlns:w16se="http://schemas.microsoft.com/office/word/2015/wordml/symex" xmlns:wpg="http://schemas.microsoft.com/office/word/2010/wordprocessingGroup" xmlns:wpi="http://schemas.microsoft.com/office/word/2010/wordprocessingInk" xmlns:wne="http://schemas.microsoft.com/office/word/2006/wordml" xmlns:wps="http://schemas.microsoft.com/office/word/2010/wordprocessingShape" mc:Ignorable="w14 w15 w16se w16cid wp14">
   <w:abstractNum w:abstractNumId="0" w15:restartNumberingAfterBreak="0">
     <w:nsid w:val="11176235"/>
     <w:multiLevelType w:val="hybridMultilevel"/>
@@ -23459,53 +23526,53 @@
       </w:rPr>
     </w:lvl>
   </w:abstractNum>
-  <w:num w:numId="1" w16cid:durableId="1483737995">
+  <w:num w:numId="1">
     <w:abstractNumId w:val="10"/>
   </w:num>
-  <w:num w:numId="2" w16cid:durableId="1424643451">
+  <w:num w:numId="2">
     <w:abstractNumId w:val="1"/>
   </w:num>
-  <w:num w:numId="3" w16cid:durableId="2046438355">
+  <w:num w:numId="3">
     <w:abstractNumId w:val="13"/>
   </w:num>
-  <w:num w:numId="4" w16cid:durableId="733894150">
+  <w:num w:numId="4">
     <w:abstractNumId w:val="5"/>
   </w:num>
-  <w:num w:numId="5" w16cid:durableId="980693564">
+  <w:num w:numId="5">
     <w:abstractNumId w:val="11"/>
   </w:num>
-  <w:num w:numId="6" w16cid:durableId="1405296542">
+  <w:num w:numId="6">
     <w:abstractNumId w:val="2"/>
   </w:num>
-  <w:num w:numId="7" w16cid:durableId="2051109544">
+  <w:num w:numId="7">
     <w:abstractNumId w:val="4"/>
   </w:num>
-  <w:num w:numId="8" w16cid:durableId="748235038">
+  <w:num w:numId="8">
     <w:abstractNumId w:val="6"/>
   </w:num>
-  <w:num w:numId="9" w16cid:durableId="1764451577">
+  <w:num w:numId="9">
     <w:abstractNumId w:val="3"/>
   </w:num>
-  <w:num w:numId="10" w16cid:durableId="1172331999">
+  <w:num w:numId="10">
     <w:abstractNumId w:val="7"/>
   </w:num>
-  <w:num w:numId="11" w16cid:durableId="1849826479">
+  <w:num w:numId="11">
     <w:abstractNumId w:val="9"/>
   </w:num>
-  <w:num w:numId="12" w16cid:durableId="940456733">
+  <w:num w:numId="12">
     <w:abstractNumId w:val="12"/>
   </w:num>
-  <w:num w:numId="13" w16cid:durableId="27266961">
+  <w:num w:numId="13">
     <w:abstractNumId w:val="8"/>
   </w:num>
-  <w:num w:numId="14" w16cid:durableId="526523313">
+  <w:num w:numId="14">
     <w:abstractNumId w:val="0"/>
   </w:num>
 </w:numbering>
 </file>
 
 <file path=word/styles.xml><?xml version="1.0" encoding="utf-8"?>
-<w:styles xmlns:mc="http://schemas.openxmlformats.org/markup-compatibility/2006" xmlns:r="http://schemas.openxmlformats.org/officeDocument/2006/relationships" xmlns:w="http://schemas.openxmlformats.org/wordprocessingml/2006/main" xmlns:w14="http://schemas.microsoft.com/office/word/2010/wordml" xmlns:w15="http://schemas.microsoft.com/office/word/2012/wordml" xmlns:w16cex="http://schemas.microsoft.com/office/word/2018/wordml/cex" xmlns:w16cid="http://schemas.microsoft.com/office/word/2016/wordml/cid" xmlns:w16="http://schemas.microsoft.com/office/word/2018/wordml" xmlns:w16sdtdh="http://schemas.microsoft.com/office/word/2020/wordml/sdtdatahash" xmlns:w16se="http://schemas.microsoft.com/office/word/2015/wordml/symex" mc:Ignorable="w14 w15 w16se w16cid w16 w16cex w16sdtdh">
+<w:styles xmlns:mc="http://schemas.openxmlformats.org/markup-compatibility/2006" xmlns:r="http://schemas.openxmlformats.org/officeDocument/2006/relationships" xmlns:w="http://schemas.openxmlformats.org/wordprocessingml/2006/main" xmlns:w14="http://schemas.microsoft.com/office/word/2010/wordml" xmlns:w15="http://schemas.microsoft.com/office/word/2012/wordml" xmlns:w16cid="http://schemas.microsoft.com/office/word/2016/wordml/cid" xmlns:w16se="http://schemas.microsoft.com/office/word/2015/wordml/symex" mc:Ignorable="w14 w15 w16se w16cid">
   <w:docDefaults>
     <w:rPrDefault>
       <w:rPr>
@@ -23521,7 +23588,7 @@
       </w:pPr>
     </w:pPrDefault>
   </w:docDefaults>
-  <w:latentStyles w:defLockedState="0" w:defUIPriority="99" w:defSemiHidden="0" w:defUnhideWhenUsed="0" w:defQFormat="0" w:count="376">
+  <w:latentStyles w:defLockedState="0" w:defUIPriority="99" w:defSemiHidden="0" w:defUnhideWhenUsed="0" w:defQFormat="0" w:count="375">
     <w:lsdException w:name="Normal" w:uiPriority="0" w:qFormat="1"/>
     <w:lsdException w:name="heading 1" w:uiPriority="9" w:qFormat="1"/>
     <w:lsdException w:name="heading 2" w:semiHidden="1" w:uiPriority="9" w:unhideWhenUsed="1" w:qFormat="1"/>
@@ -23897,7 +23964,6 @@
     <w:lsdException w:name="Smart Hyperlink" w:semiHidden="1" w:unhideWhenUsed="1"/>
     <w:lsdException w:name="Hashtag" w:semiHidden="1" w:unhideWhenUsed="1"/>
     <w:lsdException w:name="Unresolved Mention" w:semiHidden="1" w:unhideWhenUsed="1"/>
-    <w:lsdException w:name="Smart Link" w:semiHidden="1" w:unhideWhenUsed="1"/>
   </w:latentStyles>
   <w:style w:type="paragraph" w:default="1" w:styleId="a">
     <w:name w:val="Normal"/>
@@ -24294,7 +24360,7 @@
 </file>
 
 <file path=customXml/itemProps1.xml><?xml version="1.0" encoding="utf-8"?>
-<ds:datastoreItem xmlns:ds="http://schemas.openxmlformats.org/officeDocument/2006/customXml" ds:itemID="{C2004A43-2B82-4847-96DE-635E70003755}">
+<ds:datastoreItem xmlns:ds="http://schemas.openxmlformats.org/officeDocument/2006/customXml" ds:itemID="{841E72A9-842E-4F59-83B3-EBBD02C78FF8}">
   <ds:schemaRefs>
     <ds:schemaRef ds:uri="http://schemas.openxmlformats.org/officeDocument/2006/bibliography"/>
   </ds:schemaRefs>

</xml_diff>